<commit_message>
Merge #190, reorder methods (public, protected, private), and add example to Sample_07_TemplateCloneRow
</commit_message>
<xml_diff>
--- a/samples/resources/Sample_07_TemplateCloneRow.docx
+++ b/samples/resources/Sample_07_TemplateCloneRow.docx
@@ -2,7 +2,10 @@
 <file path=word/document.xml><?xml version="1.0" encoding="utf-8"?>
 <w:document xmlns:wpc="http://schemas.microsoft.com/office/word/2010/wordprocessingCanvas" xmlns:mc="http://schemas.openxmlformats.org/markup-compatibility/2006" xmlns:o="urn:schemas-microsoft-com:office:office" xmlns:r="http://schemas.openxmlformats.org/officeDocument/2006/relationships" xmlns:m="http://schemas.openxmlformats.org/officeDocument/2006/math" xmlns:v="urn:schemas-microsoft-com:vml" xmlns:wp14="http://schemas.microsoft.com/office/word/2010/wordprocessingDrawing" xmlns:wp="http://schemas.openxmlformats.org/drawingml/2006/wordprocessingDrawing" xmlns:w10="urn:schemas-microsoft-com:office:word" xmlns:w="http://schemas.openxmlformats.org/wordprocessingml/2006/main" xmlns:w14="http://schemas.microsoft.com/office/word/2010/wordml" xmlns:w15="http://schemas.microsoft.com/office/word/2012/wordml" xmlns:wpg="http://schemas.microsoft.com/office/word/2010/wordprocessingGroup" xmlns:wpi="http://schemas.microsoft.com/office/word/2010/wordprocessingInk" xmlns:wne="http://schemas.microsoft.com/office/word/2006/wordml" xmlns:wps="http://schemas.microsoft.com/office/word/2010/wordprocessingShape" mc:Ignorable="w14 w15 wp14">
   <w:body>
-    <w:p/>
+    <w:p>
+      <w:bookmarkStart w:id="0" w:name="_GoBack"/>
+      <w:bookmarkEnd w:id="0"/>
+    </w:p>
     <w:p>
       <w:pPr>
         <w:rPr>
@@ -29,23 +32,7 @@
           <w:rFonts w:ascii="Calibri" w:hAnsi="Calibri" w:cs="Calibri"/>
           <w:lang w:val="en-GB"/>
         </w:rPr>
-        <w:t xml:space="preserve">be edited by the </w:t>
-      </w:r>
-      <w:proofErr w:type="spellStart"/>
-      <w:r>
-        <w:rPr>
-          <w:rFonts w:ascii="Calibri" w:hAnsi="Calibri" w:cs="Calibri"/>
-          <w:lang w:val="en-GB"/>
-        </w:rPr>
-        <w:t>PHPWord_Template</w:t>
-      </w:r>
-      <w:proofErr w:type="spellEnd"/>
-      <w:r>
-        <w:rPr>
-          <w:rFonts w:ascii="Calibri" w:hAnsi="Calibri" w:cs="Calibri"/>
-          <w:lang w:val="en-GB"/>
-        </w:rPr>
-        <w:t xml:space="preserve"> class. </w:t>
+        <w:t xml:space="preserve">be edited by the PHPWord_Template class. </w:t>
       </w:r>
       <w:r>
         <w:rPr>
@@ -79,47 +66,7 @@
           <w:bCs/>
           <w:lang w:val="en-GB"/>
         </w:rPr>
-        <w:t xml:space="preserve">You just have to use the </w:t>
-      </w:r>
-      <w:proofErr w:type="spellStart"/>
-      <w:r>
-        <w:rPr>
-          <w:rFonts w:ascii="Calibri" w:hAnsi="Calibri" w:cs="Calibri"/>
-          <w:b/>
-          <w:bCs/>
-          <w:lang w:val="en-GB"/>
-        </w:rPr>
-        <w:t>PHPWord</w:t>
-      </w:r>
-      <w:proofErr w:type="spellEnd"/>
-      <w:r>
-        <w:rPr>
-          <w:rFonts w:ascii="Calibri" w:hAnsi="Calibri" w:cs="Calibri"/>
-          <w:b/>
-          <w:bCs/>
-          <w:lang w:val="en-GB"/>
-        </w:rPr>
-        <w:t xml:space="preserve"> search pattern like ${</w:t>
-      </w:r>
-      <w:proofErr w:type="spellStart"/>
-      <w:r>
-        <w:rPr>
-          <w:rFonts w:ascii="Calibri" w:hAnsi="Calibri" w:cs="Calibri"/>
-          <w:b/>
-          <w:bCs/>
-          <w:lang w:val="en-GB"/>
-        </w:rPr>
-        <w:t>myReplacedValue</w:t>
-      </w:r>
-      <w:proofErr w:type="spellEnd"/>
-      <w:r>
-        <w:rPr>
-          <w:rFonts w:ascii="Calibri" w:hAnsi="Calibri" w:cs="Calibri"/>
-          <w:b/>
-          <w:bCs/>
-          <w:lang w:val="en-GB"/>
-        </w:rPr>
-        <w:t>}.</w:t>
+        <w:t>You just have to use the PHPWord search pattern like ${myReplacedValue}.</w:t>
       </w:r>
     </w:p>
     <w:p>
@@ -215,13 +162,13 @@
     <w:p>
       <w:pPr>
         <w:rPr>
-          <w:rFonts w:asciiTheme="minorHAnsi" w:hAnsiTheme="minorHAnsi"/>
+          <w:rFonts w:ascii="Calibri" w:hAnsi="Calibri"/>
           <w:lang w:val="en-GB"/>
         </w:rPr>
       </w:pPr>
       <w:r>
         <w:rPr>
-          <w:rFonts w:asciiTheme="minorHAnsi" w:hAnsiTheme="minorHAnsi"/>
+          <w:rFonts w:ascii="Calibri" w:hAnsi="Calibri"/>
           <w:lang w:val="en-GB"/>
         </w:rPr>
         <w:t>Or you can use complex tables like these:</w:t>
@@ -236,8 +183,15 @@
     </w:p>
     <w:tbl>
       <w:tblPr>
-        <w:tblStyle w:val="TableGrid"/>
         <w:tblW w:w="0" w:type="auto"/>
+        <w:tblBorders>
+          <w:top w:val="single" w:sz="4" w:space="0" w:color="auto"/>
+          <w:left w:val="single" w:sz="4" w:space="0" w:color="auto"/>
+          <w:bottom w:val="single" w:sz="4" w:space="0" w:color="auto"/>
+          <w:right w:val="single" w:sz="4" w:space="0" w:color="auto"/>
+          <w:insideH w:val="single" w:sz="4" w:space="0" w:color="auto"/>
+          <w:insideV w:val="single" w:sz="4" w:space="0" w:color="auto"/>
+        </w:tblBorders>
         <w:tblLook w:val="04A0" w:firstRow="1" w:lastRow="0" w:firstColumn="1" w:lastColumn="0" w:noHBand="0" w:noVBand="1"/>
       </w:tblPr>
       <w:tblGrid>
@@ -250,6 +204,7 @@
           <w:tcPr>
             <w:tcW w:w="3070" w:type="dxa"/>
             <w:vMerge w:val="restart"/>
+            <w:shd w:val="clear" w:color="auto" w:fill="auto"/>
           </w:tcPr>
           <w:p>
             <w:pPr>
@@ -261,27 +216,14 @@
               <w:rPr>
                 <w:lang w:val="en-GB"/>
               </w:rPr>
-              <w:t>${</w:t>
-            </w:r>
-            <w:proofErr w:type="spellStart"/>
-            <w:r>
-              <w:rPr>
-                <w:lang w:val="en-GB"/>
-              </w:rPr>
-              <w:t>userId</w:t>
-            </w:r>
-            <w:proofErr w:type="spellEnd"/>
-            <w:r>
-              <w:rPr>
-                <w:lang w:val="en-GB"/>
-              </w:rPr>
-              <w:t>}</w:t>
+              <w:t>${userId}</w:t>
             </w:r>
           </w:p>
         </w:tc>
         <w:tc>
           <w:tcPr>
             <w:tcW w:w="3071" w:type="dxa"/>
+            <w:shd w:val="clear" w:color="auto" w:fill="auto"/>
           </w:tcPr>
           <w:p>
             <w:pPr>
@@ -300,6 +242,7 @@
         <w:tc>
           <w:tcPr>
             <w:tcW w:w="3071" w:type="dxa"/>
+            <w:shd w:val="clear" w:color="auto" w:fill="auto"/>
           </w:tcPr>
           <w:p>
             <w:pPr>
@@ -311,21 +254,7 @@
               <w:rPr>
                 <w:lang w:val="en-GB"/>
               </w:rPr>
-              <w:t>${</w:t>
-            </w:r>
-            <w:proofErr w:type="spellStart"/>
-            <w:r>
-              <w:rPr>
-                <w:lang w:val="en-GB"/>
-              </w:rPr>
-              <w:t>userName</w:t>
-            </w:r>
-            <w:proofErr w:type="spellEnd"/>
-            <w:r>
-              <w:rPr>
-                <w:lang w:val="en-GB"/>
-              </w:rPr>
-              <w:t>}</w:t>
+              <w:t>${userName}</w:t>
             </w:r>
           </w:p>
         </w:tc>
@@ -335,6 +264,7 @@
           <w:tcPr>
             <w:tcW w:w="3070" w:type="dxa"/>
             <w:vMerge/>
+            <w:shd w:val="clear" w:color="auto" w:fill="auto"/>
           </w:tcPr>
           <w:p>
             <w:pPr>
@@ -347,6 +277,7 @@
         <w:tc>
           <w:tcPr>
             <w:tcW w:w="3071" w:type="dxa"/>
+            <w:shd w:val="clear" w:color="auto" w:fill="auto"/>
           </w:tcPr>
           <w:p>
             <w:pPr>
@@ -365,6 +296,7 @@
         <w:tc>
           <w:tcPr>
             <w:tcW w:w="3071" w:type="dxa"/>
+            <w:shd w:val="clear" w:color="auto" w:fill="auto"/>
           </w:tcPr>
           <w:p>
             <w:pPr>
@@ -376,21 +308,7 @@
               <w:rPr>
                 <w:lang w:val="en-GB"/>
               </w:rPr>
-              <w:t>${</w:t>
-            </w:r>
-            <w:proofErr w:type="spellStart"/>
-            <w:r>
-              <w:rPr>
-                <w:lang w:val="en-GB"/>
-              </w:rPr>
-              <w:t>userFirstName</w:t>
-            </w:r>
-            <w:proofErr w:type="spellEnd"/>
-            <w:r>
-              <w:rPr>
-                <w:lang w:val="en-GB"/>
-              </w:rPr>
-              <w:t>}</w:t>
+              <w:t>${userFirstName}</w:t>
             </w:r>
           </w:p>
         </w:tc>
@@ -400,6 +318,7 @@
           <w:tcPr>
             <w:tcW w:w="3070" w:type="dxa"/>
             <w:vMerge/>
+            <w:shd w:val="clear" w:color="auto" w:fill="auto"/>
           </w:tcPr>
           <w:p>
             <w:pPr>
@@ -412,6 +331,7 @@
         <w:tc>
           <w:tcPr>
             <w:tcW w:w="3071" w:type="dxa"/>
+            <w:shd w:val="clear" w:color="auto" w:fill="auto"/>
           </w:tcPr>
           <w:p>
             <w:pPr>
@@ -430,6 +350,7 @@
         <w:tc>
           <w:tcPr>
             <w:tcW w:w="3071" w:type="dxa"/>
+            <w:shd w:val="clear" w:color="auto" w:fill="auto"/>
           </w:tcPr>
           <w:p>
             <w:pPr>
@@ -441,21 +362,7 @@
               <w:rPr>
                 <w:lang w:val="en-GB"/>
               </w:rPr>
-              <w:t>${</w:t>
-            </w:r>
-            <w:proofErr w:type="spellStart"/>
-            <w:r>
-              <w:rPr>
-                <w:lang w:val="en-GB"/>
-              </w:rPr>
-              <w:t>userPhone</w:t>
-            </w:r>
-            <w:proofErr w:type="spellEnd"/>
-            <w:r>
-              <w:rPr>
-                <w:lang w:val="en-GB"/>
-              </w:rPr>
-              <w:t>}</w:t>
+              <w:t>${userPhone}</w:t>
             </w:r>
           </w:p>
         </w:tc>
@@ -467,8 +374,6 @@
           <w:lang w:val="en-GB"/>
         </w:rPr>
       </w:pPr>
-      <w:bookmarkStart w:id="0" w:name="_GoBack"/>
-      <w:bookmarkEnd w:id="0"/>
     </w:p>
     <w:p>
       <w:pPr>
@@ -500,24 +405,25 @@
       </w:r>
       <w:r>
         <w:rPr>
-          <w:lang w:val="en-GB"/>
-        </w:rPr>
-        <w:t xml:space="preserve"> and it is </w:t>
+          <w:b/>
+          <w:bCs/>
+          <w:color w:val="FF9900"/>
+          <w:lang w:val="en-GB"/>
+        </w:rPr>
+        <w:t>.</w:t>
+      </w:r>
+      <w:r>
+        <w:rPr>
+          <w:lang w:val="en-GB"/>
+        </w:rPr>
+        <w:t xml:space="preserve"> </w:t>
       </w:r>
       <w:r>
         <w:rPr>
           <w:highlight w:val="yellow"/>
-          <w:u w:val="single"/>
-          <w:lang w:val="en-GB"/>
-        </w:rPr>
-        <w:t>${time}</w:t>
-      </w:r>
-      <w:r>
-        <w:rPr>
-          <w:highlight w:val="yellow"/>
-          <w:lang w:val="en-GB"/>
-        </w:rPr>
-        <w:t xml:space="preserve"> Thanks for reading</w:t>
+          <w:lang w:val="en-GB"/>
+        </w:rPr>
+        <w:t>Thanks for reading</w:t>
       </w:r>
       <w:r>
         <w:rPr>
@@ -527,12 +433,8 @@
       </w:r>
     </w:p>
     <w:sectPr>
-      <w:headerReference w:type="even" r:id="rId6"/>
-      <w:headerReference w:type="default" r:id="rId7"/>
-      <w:footerReference w:type="even" r:id="rId8"/>
-      <w:footerReference w:type="default" r:id="rId9"/>
-      <w:headerReference w:type="first" r:id="rId10"/>
-      <w:footerReference w:type="first" r:id="rId11"/>
+      <w:headerReference w:type="default" r:id="rId6"/>
+      <w:footerReference w:type="default" r:id="rId7"/>
       <w:pgSz w:w="11906" w:h="16838"/>
       <w:pgMar w:top="1417" w:right="1417" w:bottom="1134" w:left="1417" w:header="708" w:footer="708" w:gutter="0"/>
       <w:cols w:space="708"/>
@@ -566,21 +468,10 @@
   <w:p>
     <w:pPr>
       <w:pStyle w:val="Footer"/>
+      <w:rPr>
+        <w:rFonts w:ascii="Calibri" w:hAnsi="Calibri" w:cs="Calibri"/>
+      </w:rPr>
     </w:pPr>
-  </w:p>
-</w:ftr>
-</file>
-
-<file path=word/footer2.xml><?xml version="1.0" encoding="utf-8"?>
-<w:ftr xmlns:wpc="http://schemas.microsoft.com/office/word/2010/wordprocessingCanvas" xmlns:mc="http://schemas.openxmlformats.org/markup-compatibility/2006" xmlns:o="urn:schemas-microsoft-com:office:office" xmlns:r="http://schemas.openxmlformats.org/officeDocument/2006/relationships" xmlns:m="http://schemas.openxmlformats.org/officeDocument/2006/math" xmlns:v="urn:schemas-microsoft-com:vml" xmlns:wp14="http://schemas.microsoft.com/office/word/2010/wordprocessingDrawing" xmlns:wp="http://schemas.openxmlformats.org/drawingml/2006/wordprocessingDrawing" xmlns:w10="urn:schemas-microsoft-com:office:word" xmlns:w="http://schemas.openxmlformats.org/wordprocessingml/2006/main" xmlns:w14="http://schemas.microsoft.com/office/word/2010/wordml" xmlns:w15="http://schemas.microsoft.com/office/word/2012/wordml" xmlns:wpg="http://schemas.microsoft.com/office/word/2010/wordprocessingGroup" xmlns:wpi="http://schemas.microsoft.com/office/word/2010/wordprocessingInk" xmlns:wne="http://schemas.microsoft.com/office/word/2006/wordml" xmlns:wps="http://schemas.microsoft.com/office/word/2010/wordprocessingShape" mc:Ignorable="w14 w15 wp14">
-  <w:p>
-    <w:pPr>
-      <w:pStyle w:val="Footer"/>
-      <w:jc w:val="center"/>
-      <w:rPr>
-        <w:rFonts w:ascii="Calibri" w:hAnsi="Calibri" w:cs="Calibri"/>
-      </w:rPr>
-    </w:pPr>
     <w:r>
       <w:rPr>
         <w:rStyle w:val="PageNumber"/>
@@ -622,61 +513,59 @@
         <w:rStyle w:val="PageNumber"/>
         <w:rFonts w:ascii="Calibri" w:hAnsi="Calibri" w:cs="Calibri"/>
       </w:rPr>
-      <w:t xml:space="preserve"> </w:t>
+      <w:t xml:space="preserve"> / </w:t>
     </w:r>
     <w:r>
       <w:rPr>
         <w:rStyle w:val="PageNumber"/>
         <w:rFonts w:ascii="Calibri" w:hAnsi="Calibri" w:cs="Calibri"/>
       </w:rPr>
-      <w:t xml:space="preserve">/ </w:t>
+      <w:fldChar w:fldCharType="begin"/>
     </w:r>
     <w:r>
       <w:rPr>
         <w:rStyle w:val="PageNumber"/>
         <w:rFonts w:ascii="Calibri" w:hAnsi="Calibri" w:cs="Calibri"/>
       </w:rPr>
-      <w:fldChar w:fldCharType="begin"/>
+      <w:instrText xml:space="preserve"> NUMPAGES </w:instrText>
     </w:r>
     <w:r>
       <w:rPr>
         <w:rStyle w:val="PageNumber"/>
         <w:rFonts w:ascii="Calibri" w:hAnsi="Calibri" w:cs="Calibri"/>
       </w:rPr>
-      <w:instrText xml:space="preserve"> NUMPAGES </w:instrText>
+      <w:fldChar w:fldCharType="separate"/>
     </w:r>
     <w:r>
       <w:rPr>
         <w:rStyle w:val="PageNumber"/>
         <w:rFonts w:ascii="Calibri" w:hAnsi="Calibri" w:cs="Calibri"/>
-      </w:rPr>
-      <w:fldChar w:fldCharType="separate"/>
+        <w:noProof/>
+      </w:rPr>
+      <w:t>1</w:t>
     </w:r>
     <w:r>
       <w:rPr>
         <w:rStyle w:val="PageNumber"/>
         <w:rFonts w:ascii="Calibri" w:hAnsi="Calibri" w:cs="Calibri"/>
-        <w:noProof/>
-      </w:rPr>
-      <w:t>1</w:t>
+      </w:rPr>
+      <w:fldChar w:fldCharType="end"/>
     </w:r>
     <w:r>
       <w:rPr>
         <w:rStyle w:val="PageNumber"/>
         <w:rFonts w:ascii="Calibri" w:hAnsi="Calibri" w:cs="Calibri"/>
       </w:rPr>
-      <w:fldChar w:fldCharType="end"/>
-    </w:r>
-  </w:p>
-</w:ftr>
-</file>
-
-<file path=word/footer3.xml><?xml version="1.0" encoding="utf-8"?>
-<w:ftr xmlns:wpc="http://schemas.microsoft.com/office/word/2010/wordprocessingCanvas" xmlns:mc="http://schemas.openxmlformats.org/markup-compatibility/2006" xmlns:o="urn:schemas-microsoft-com:office:office" xmlns:r="http://schemas.openxmlformats.org/officeDocument/2006/relationships" xmlns:m="http://schemas.openxmlformats.org/officeDocument/2006/math" xmlns:v="urn:schemas-microsoft-com:vml" xmlns:wp14="http://schemas.microsoft.com/office/word/2010/wordprocessingDrawing" xmlns:wp="http://schemas.openxmlformats.org/drawingml/2006/wordprocessingDrawing" xmlns:w10="urn:schemas-microsoft-com:office:word" xmlns:w="http://schemas.openxmlformats.org/wordprocessingml/2006/main" xmlns:w14="http://schemas.microsoft.com/office/word/2010/wordml" xmlns:w15="http://schemas.microsoft.com/office/word/2012/wordml" xmlns:wpg="http://schemas.microsoft.com/office/word/2010/wordprocessingGroup" xmlns:wpi="http://schemas.microsoft.com/office/word/2010/wordprocessingInk" xmlns:wne="http://schemas.microsoft.com/office/word/2006/wordml" xmlns:wps="http://schemas.microsoft.com/office/word/2010/wordprocessingShape" mc:Ignorable="w14 w15 wp14">
-  <w:p>
-    <w:pPr>
-      <w:pStyle w:val="Footer"/>
-    </w:pPr>
+      <w:tab/>
+    </w:r>
+    <w:r>
+      <w:rPr>
+        <w:rStyle w:val="PageNumber"/>
+        <w:rFonts w:ascii="Calibri" w:hAnsi="Calibri" w:cs="Calibri"/>
+      </w:rPr>
+      <w:tab/>
+      <w:t>Generated on ${time}</w:t>
+    </w:r>
   </w:p>
 </w:ftr>
 </file>
@@ -705,48 +594,34 @@
   <w:p>
     <w:pPr>
       <w:pStyle w:val="Header"/>
+      <w:rPr>
+        <w:rFonts w:ascii="Calibri" w:hAnsi="Calibri" w:cs="Calibri"/>
+      </w:rPr>
     </w:pPr>
-  </w:p>
-</w:hdr>
-</file>
-
-<file path=word/header2.xml><?xml version="1.0" encoding="utf-8"?>
-<w:hdr xmlns:wpc="http://schemas.microsoft.com/office/word/2010/wordprocessingCanvas" xmlns:mc="http://schemas.openxmlformats.org/markup-compatibility/2006" xmlns:o="urn:schemas-microsoft-com:office:office" xmlns:r="http://schemas.openxmlformats.org/officeDocument/2006/relationships" xmlns:m="http://schemas.openxmlformats.org/officeDocument/2006/math" xmlns:v="urn:schemas-microsoft-com:vml" xmlns:wp14="http://schemas.microsoft.com/office/word/2010/wordprocessingDrawing" xmlns:wp="http://schemas.openxmlformats.org/drawingml/2006/wordprocessingDrawing" xmlns:w10="urn:schemas-microsoft-com:office:word" xmlns:w="http://schemas.openxmlformats.org/wordprocessingml/2006/main" xmlns:w14="http://schemas.microsoft.com/office/word/2010/wordml" xmlns:w15="http://schemas.microsoft.com/office/word/2012/wordml" xmlns:wpg="http://schemas.microsoft.com/office/word/2010/wordprocessingGroup" xmlns:wpi="http://schemas.microsoft.com/office/word/2010/wordprocessingInk" xmlns:wne="http://schemas.microsoft.com/office/word/2006/wordml" xmlns:wps="http://schemas.microsoft.com/office/word/2010/wordprocessingShape" mc:Ignorable="w14 w15 wp14">
-  <w:p>
-    <w:pPr>
-      <w:pStyle w:val="Header"/>
-      <w:rPr>
-        <w:rFonts w:ascii="Calibri" w:hAnsi="Calibri" w:cs="Calibri"/>
-      </w:rPr>
-    </w:pPr>
-    <w:r>
-      <w:rPr>
-        <w:rFonts w:ascii="Calibri" w:hAnsi="Calibri" w:cs="Calibri"/>
-      </w:rPr>
-      <w:t xml:space="preserve">PHPWord Template </w:t>
-    </w:r>
-    <w:r>
-      <w:rPr>
-        <w:rFonts w:ascii="Calibri" w:hAnsi="Calibri" w:cs="Calibri"/>
-      </w:rPr>
-      <w:t xml:space="preserve">Repeating Rows </w:t>
-    </w:r>
-    <w:r>
-      <w:rPr>
-        <w:rFonts w:ascii="Calibri" w:hAnsi="Calibri" w:cs="Calibri"/>
-      </w:rPr>
-      <w:t>Example</w:t>
-    </w:r>
-  </w:p>
-</w:hdr>
-</file>
-
-<file path=word/header3.xml><?xml version="1.0" encoding="utf-8"?>
-<w:hdr xmlns:wpc="http://schemas.microsoft.com/office/word/2010/wordprocessingCanvas" xmlns:mc="http://schemas.openxmlformats.org/markup-compatibility/2006" xmlns:o="urn:schemas-microsoft-com:office:office" xmlns:r="http://schemas.openxmlformats.org/officeDocument/2006/relationships" xmlns:m="http://schemas.openxmlformats.org/officeDocument/2006/math" xmlns:v="urn:schemas-microsoft-com:vml" xmlns:wp14="http://schemas.microsoft.com/office/word/2010/wordprocessingDrawing" xmlns:wp="http://schemas.openxmlformats.org/drawingml/2006/wordprocessingDrawing" xmlns:w10="urn:schemas-microsoft-com:office:word" xmlns:w="http://schemas.openxmlformats.org/wordprocessingml/2006/main" xmlns:w14="http://schemas.microsoft.com/office/word/2010/wordml" xmlns:w15="http://schemas.microsoft.com/office/word/2012/wordml" xmlns:wpg="http://schemas.microsoft.com/office/word/2010/wordprocessingGroup" xmlns:wpi="http://schemas.microsoft.com/office/word/2010/wordprocessingInk" xmlns:wne="http://schemas.microsoft.com/office/word/2006/wordml" xmlns:wps="http://schemas.microsoft.com/office/word/2010/wordprocessingShape" mc:Ignorable="w14 w15 wp14">
-  <w:p>
-    <w:pPr>
-      <w:pStyle w:val="Header"/>
-    </w:pPr>
+    <w:r>
+      <w:rPr>
+        <w:rFonts w:ascii="Calibri" w:hAnsi="Calibri" w:cs="Calibri"/>
+      </w:rPr>
+      <w:t>PHPWord Template Example</w:t>
+    </w:r>
+    <w:r>
+      <w:rPr>
+        <w:rFonts w:ascii="Calibri" w:hAnsi="Calibri" w:cs="Calibri"/>
+      </w:rPr>
+      <w:t xml:space="preserve"> Runs From ${</w:t>
+    </w:r>
+    <w:r>
+      <w:rPr>
+        <w:rFonts w:ascii="Calibri" w:hAnsi="Calibri" w:cs="Calibri"/>
+      </w:rPr>
+      <w:t>serverName</w:t>
+    </w:r>
+    <w:r>
+      <w:rPr>
+        <w:rFonts w:ascii="Calibri" w:hAnsi="Calibri" w:cs="Calibri"/>
+      </w:rPr>
+      <w:t>}</w:t>
+    </w:r>
   </w:p>
 </w:hdr>
 </file>
@@ -757,7 +632,7 @@
     <w:rPrDefault>
       <w:rPr>
         <w:rFonts w:ascii="Times New Roman" w:eastAsia="Times New Roman" w:hAnsi="Times New Roman" w:cs="Times New Roman"/>
-        <w:lang w:val="nl-BE" w:eastAsia="nl-BE" w:bidi="ar-SA"/>
+        <w:lang w:val="en-US" w:eastAsia="en-US" w:bidi="ar-SA"/>
       </w:rPr>
     </w:rPrDefault>
     <w:pPrDefault/>

</xml_diff>